<commit_message>
Updated the project plan to include risk analysis
</commit_message>
<xml_diff>
--- a/docs/Project Plan.docx
+++ b/docs/Project Plan.docx
@@ -106,18 +106,16 @@
       <w:r>
         <w:t>.  As there are no team leaders or management positions, each member will help audit the work of their peers.</w:t>
       </w:r>
-      <w:bookmarkStart w:id="2" w:name="_GoBack"/>
-      <w:bookmarkEnd w:id="2"/>
     </w:p>
     <w:p>
       <w:pPr>
         <w:pStyle w:val="Heading1"/>
       </w:pPr>
-      <w:bookmarkStart w:id="3" w:name="Process"/>
+      <w:bookmarkStart w:id="2" w:name="Process"/>
       <w:r>
         <w:t>Software Development Process</w:t>
       </w:r>
-      <w:bookmarkEnd w:id="3"/>
+      <w:bookmarkEnd w:id="2"/>
     </w:p>
     <w:p>
       <w:r>
@@ -540,7 +538,6 @@
     <w:p/>
     <w:p>
       <w:r>
-        <w:lastRenderedPageBreak/>
         <w:t>W</w:t>
       </w:r>
       <w:r>
@@ -561,6 +558,7 @@
         <w:pStyle w:val="Heading1"/>
       </w:pPr>
       <w:r>
+        <w:lastRenderedPageBreak/>
         <w:t>Communication policies</w:t>
       </w:r>
       <w:r>
@@ -633,6 +631,690 @@
         <w:pStyle w:val="Heading1"/>
       </w:pPr>
       <w:r>
+        <w:t>Risk Analysis</w:t>
+      </w:r>
+    </w:p>
+    <w:p>
+      <w:r>
+        <w:t>Currently, there are several risks that</w:t>
+      </w:r>
+      <w:r>
+        <w:t xml:space="preserve"> can be foreseen before we begin development on this project.  Although not exhaustive, this list represents </w:t>
+      </w:r>
+      <w:r>
+        <w:t>several</w:t>
+      </w:r>
+      <w:r>
+        <w:t xml:space="preserve"> of the major </w:t>
+      </w:r>
+      <w:r>
+        <w:t>tasks that must be done, and the</w:t>
+      </w:r>
+      <w:r>
+        <w:t xml:space="preserve"> </w:t>
+      </w:r>
+      <w:r>
+        <w:t>risks associated with them</w:t>
+      </w:r>
+      <w:r>
+        <w:t>:</w:t>
+      </w:r>
+    </w:p>
+    <w:tbl>
+      <w:tblPr>
+        <w:tblStyle w:val="GridTable4-Accent1"/>
+        <w:tblW w:w="11250" w:type="dxa"/>
+        <w:tblInd w:w="-702" w:type="dxa"/>
+        <w:tblLook w:val="04A0" w:firstRow="1" w:lastRow="0" w:firstColumn="1" w:lastColumn="0" w:noHBand="0" w:noVBand="1"/>
+      </w:tblPr>
+      <w:tblGrid>
+        <w:gridCol w:w="1798"/>
+        <w:gridCol w:w="3000"/>
+        <w:gridCol w:w="1133"/>
+        <w:gridCol w:w="971"/>
+        <w:gridCol w:w="2662"/>
+        <w:gridCol w:w="1686"/>
+      </w:tblGrid>
+      <w:tr>
+        <w:trPr>
+          <w:cnfStyle w:val="100000000000" w:firstRow="1" w:lastRow="0" w:firstColumn="0" w:lastColumn="0" w:oddVBand="0" w:evenVBand="0" w:oddHBand="0" w:evenHBand="0" w:firstRowFirstColumn="0" w:firstRowLastColumn="0" w:lastRowFirstColumn="0" w:lastRowLastColumn="0"/>
+          <w:trHeight w:val="332"/>
+        </w:trPr>
+        <w:tc>
+          <w:tcPr>
+            <w:cnfStyle w:val="001000000000" w:firstRow="0" w:lastRow="0" w:firstColumn="1" w:lastColumn="0" w:oddVBand="0" w:evenVBand="0" w:oddHBand="0" w:evenHBand="0" w:firstRowFirstColumn="0" w:firstRowLastColumn="0" w:lastRowFirstColumn="0" w:lastRowLastColumn="0"/>
+            <w:tcW w:w="1798" w:type="dxa"/>
+          </w:tcPr>
+          <w:p>
+            <w:pPr>
+              <w:jc w:val="center"/>
+              <w:rPr>
+                <w:b w:val="0"/>
+                <w:bCs w:val="0"/>
+              </w:rPr>
+            </w:pPr>
+            <w:r>
+              <w:rPr>
+                <w:b w:val="0"/>
+                <w:bCs w:val="0"/>
+              </w:rPr>
+              <w:t>Task</w:t>
+            </w:r>
+          </w:p>
+        </w:tc>
+        <w:tc>
+          <w:tcPr>
+            <w:tcW w:w="3079" w:type="dxa"/>
+          </w:tcPr>
+          <w:p>
+            <w:pPr>
+              <w:jc w:val="center"/>
+              <w:cnfStyle w:val="100000000000" w:firstRow="1" w:lastRow="0" w:firstColumn="0" w:lastColumn="0" w:oddVBand="0" w:evenVBand="0" w:oddHBand="0" w:evenHBand="0" w:firstRowFirstColumn="0" w:firstRowLastColumn="0" w:lastRowFirstColumn="0" w:lastRowLastColumn="0"/>
+              <w:rPr>
+                <w:b w:val="0"/>
+                <w:bCs w:val="0"/>
+              </w:rPr>
+            </w:pPr>
+            <w:r>
+              <w:rPr>
+                <w:b w:val="0"/>
+                <w:bCs w:val="0"/>
+              </w:rPr>
+              <w:t>Description</w:t>
+            </w:r>
+          </w:p>
+        </w:tc>
+        <w:tc>
+          <w:tcPr>
+            <w:tcW w:w="1133" w:type="dxa"/>
+          </w:tcPr>
+          <w:p>
+            <w:pPr>
+              <w:jc w:val="center"/>
+              <w:cnfStyle w:val="100000000000" w:firstRow="1" w:lastRow="0" w:firstColumn="0" w:lastColumn="0" w:oddVBand="0" w:evenVBand="0" w:oddHBand="0" w:evenHBand="0" w:firstRowFirstColumn="0" w:firstRowLastColumn="0" w:lastRowFirstColumn="0" w:lastRowLastColumn="0"/>
+              <w:rPr>
+                <w:b w:val="0"/>
+                <w:bCs w:val="0"/>
+              </w:rPr>
+            </w:pPr>
+            <w:r>
+              <w:rPr>
+                <w:b w:val="0"/>
+                <w:bCs w:val="0"/>
+              </w:rPr>
+              <w:t>Likelihood</w:t>
+            </w:r>
+          </w:p>
+        </w:tc>
+        <w:tc>
+          <w:tcPr>
+            <w:tcW w:w="830" w:type="dxa"/>
+          </w:tcPr>
+          <w:p>
+            <w:pPr>
+              <w:jc w:val="center"/>
+              <w:cnfStyle w:val="100000000000" w:firstRow="1" w:lastRow="0" w:firstColumn="0" w:lastColumn="0" w:oddVBand="0" w:evenVBand="0" w:oddHBand="0" w:evenHBand="0" w:firstRowFirstColumn="0" w:firstRowLastColumn="0" w:lastRowFirstColumn="0" w:lastRowLastColumn="0"/>
+              <w:rPr>
+                <w:b w:val="0"/>
+                <w:bCs w:val="0"/>
+              </w:rPr>
+            </w:pPr>
+            <w:r>
+              <w:rPr>
+                <w:b w:val="0"/>
+                <w:bCs w:val="0"/>
+              </w:rPr>
+              <w:t>Severity</w:t>
+            </w:r>
+          </w:p>
+        </w:tc>
+        <w:tc>
+          <w:tcPr>
+            <w:tcW w:w="2706" w:type="dxa"/>
+          </w:tcPr>
+          <w:p>
+            <w:pPr>
+              <w:jc w:val="center"/>
+              <w:cnfStyle w:val="100000000000" w:firstRow="1" w:lastRow="0" w:firstColumn="0" w:lastColumn="0" w:oddVBand="0" w:evenVBand="0" w:oddHBand="0" w:evenHBand="0" w:firstRowFirstColumn="0" w:firstRowLastColumn="0" w:lastRowFirstColumn="0" w:lastRowLastColumn="0"/>
+              <w:rPr>
+                <w:b w:val="0"/>
+                <w:bCs w:val="0"/>
+              </w:rPr>
+            </w:pPr>
+            <w:r>
+              <w:rPr>
+                <w:b w:val="0"/>
+                <w:bCs w:val="0"/>
+              </w:rPr>
+              <w:t>Consequences</w:t>
+            </w:r>
+          </w:p>
+        </w:tc>
+        <w:tc>
+          <w:tcPr>
+            <w:tcW w:w="1704" w:type="dxa"/>
+          </w:tcPr>
+          <w:p>
+            <w:pPr>
+              <w:cnfStyle w:val="100000000000" w:firstRow="1" w:lastRow="0" w:firstColumn="0" w:lastColumn="0" w:oddVBand="0" w:evenVBand="0" w:oddHBand="0" w:evenHBand="0" w:firstRowFirstColumn="0" w:firstRowLastColumn="0" w:lastRowFirstColumn="0" w:lastRowLastColumn="0"/>
+            </w:pPr>
+            <w:r>
+              <w:rPr>
+                <w:b w:val="0"/>
+                <w:bCs w:val="0"/>
+              </w:rPr>
+              <w:t>Work</w:t>
+            </w:r>
+            <w:r>
+              <w:rPr>
+                <w:b w:val="0"/>
+                <w:bCs w:val="0"/>
+              </w:rPr>
+              <w:t>-</w:t>
+            </w:r>
+            <w:r>
+              <w:rPr>
+                <w:b w:val="0"/>
+                <w:bCs w:val="0"/>
+              </w:rPr>
+              <w:t>arounds</w:t>
+            </w:r>
+          </w:p>
+        </w:tc>
+      </w:tr>
+      <w:tr>
+        <w:trPr>
+          <w:cnfStyle w:val="000000100000" w:firstRow="0" w:lastRow="0" w:firstColumn="0" w:lastColumn="0" w:oddVBand="0" w:evenVBand="0" w:oddHBand="1" w:evenHBand="0" w:firstRowFirstColumn="0" w:firstRowLastColumn="0" w:lastRowFirstColumn="0" w:lastRowLastColumn="0"/>
+          <w:trHeight w:val="351"/>
+        </w:trPr>
+        <w:tc>
+          <w:tcPr>
+            <w:cnfStyle w:val="001000000000" w:firstRow="0" w:lastRow="0" w:firstColumn="1" w:lastColumn="0" w:oddVBand="0" w:evenVBand="0" w:oddHBand="0" w:evenHBand="0" w:firstRowFirstColumn="0" w:firstRowLastColumn="0" w:lastRowFirstColumn="0" w:lastRowLastColumn="0"/>
+            <w:tcW w:w="1798" w:type="dxa"/>
+          </w:tcPr>
+          <w:p>
+            <w:r>
+              <w:t xml:space="preserve">(1) </w:t>
+            </w:r>
+            <w:r>
+              <w:t>Build a database</w:t>
+            </w:r>
+          </w:p>
+        </w:tc>
+        <w:tc>
+          <w:tcPr>
+            <w:tcW w:w="3079" w:type="dxa"/>
+          </w:tcPr>
+          <w:p>
+            <w:pPr>
+              <w:cnfStyle w:val="000000100000" w:firstRow="0" w:lastRow="0" w:firstColumn="0" w:lastColumn="0" w:oddVBand="0" w:evenVBand="0" w:oddHBand="1" w:evenHBand="0" w:firstRowFirstColumn="0" w:firstRowLastColumn="0" w:lastRowFirstColumn="0" w:lastRowLastColumn="0"/>
+            </w:pPr>
+            <w:r>
+              <w:t>A d</w:t>
+            </w:r>
+            <w:r>
+              <w:t xml:space="preserve">atabase must be built.  </w:t>
+            </w:r>
+            <w:r>
+              <w:t>It must be secure, yet accessible for users and employees</w:t>
+            </w:r>
+            <w:r>
+              <w:t xml:space="preserve"> </w:t>
+            </w:r>
+          </w:p>
+        </w:tc>
+        <w:tc>
+          <w:tcPr>
+            <w:tcW w:w="1133" w:type="dxa"/>
+          </w:tcPr>
+          <w:p>
+            <w:pPr>
+              <w:cnfStyle w:val="000000100000" w:firstRow="0" w:lastRow="0" w:firstColumn="0" w:lastColumn="0" w:oddVBand="0" w:evenVBand="0" w:oddHBand="1" w:evenHBand="0" w:firstRowFirstColumn="0" w:firstRowLastColumn="0" w:lastRowFirstColumn="0" w:lastRowLastColumn="0"/>
+            </w:pPr>
+            <w:r>
+              <w:t>Medium</w:t>
+            </w:r>
+          </w:p>
+        </w:tc>
+        <w:tc>
+          <w:tcPr>
+            <w:tcW w:w="830" w:type="dxa"/>
+          </w:tcPr>
+          <w:p>
+            <w:pPr>
+              <w:cnfStyle w:val="000000100000" w:firstRow="0" w:lastRow="0" w:firstColumn="0" w:lastColumn="0" w:oddVBand="0" w:evenVBand="0" w:oddHBand="1" w:evenHBand="0" w:firstRowFirstColumn="0" w:firstRowLastColumn="0" w:lastRowFirstColumn="0" w:lastRowLastColumn="0"/>
+            </w:pPr>
+            <w:r>
+              <w:t>Critical</w:t>
+            </w:r>
+          </w:p>
+        </w:tc>
+        <w:tc>
+          <w:tcPr>
+            <w:tcW w:w="2706" w:type="dxa"/>
+          </w:tcPr>
+          <w:p>
+            <w:pPr>
+              <w:cnfStyle w:val="000000100000" w:firstRow="0" w:lastRow="0" w:firstColumn="0" w:lastColumn="0" w:oddVBand="0" w:evenVBand="0" w:oddHBand="1" w:evenHBand="0" w:firstRowFirstColumn="0" w:firstRowLastColumn="0" w:lastRowFirstColumn="0" w:lastRowLastColumn="0"/>
+            </w:pPr>
+            <w:r>
+              <w:t xml:space="preserve">Data could be lost, insecure, or otherwise compromised. </w:t>
+            </w:r>
+          </w:p>
+        </w:tc>
+        <w:tc>
+          <w:tcPr>
+            <w:tcW w:w="1704" w:type="dxa"/>
+          </w:tcPr>
+          <w:p>
+            <w:pPr>
+              <w:cnfStyle w:val="000000100000" w:firstRow="0" w:lastRow="0" w:firstColumn="0" w:lastColumn="0" w:oddVBand="0" w:evenVBand="0" w:oddHBand="1" w:evenHBand="0" w:firstRowFirstColumn="0" w:firstRowLastColumn="0" w:lastRowFirstColumn="0" w:lastRowLastColumn="0"/>
+            </w:pPr>
+            <w:r>
+              <w:t>Rather than use a database, use a big list.  Not effective.</w:t>
+            </w:r>
+          </w:p>
+        </w:tc>
+      </w:tr>
+      <w:tr>
+        <w:trPr>
+          <w:trHeight w:val="372"/>
+        </w:trPr>
+        <w:tc>
+          <w:tcPr>
+            <w:cnfStyle w:val="001000000000" w:firstRow="0" w:lastRow="0" w:firstColumn="1" w:lastColumn="0" w:oddVBand="0" w:evenVBand="0" w:oddHBand="0" w:evenHBand="0" w:firstRowFirstColumn="0" w:firstRowLastColumn="0" w:lastRowFirstColumn="0" w:lastRowLastColumn="0"/>
+            <w:tcW w:w="1798" w:type="dxa"/>
+          </w:tcPr>
+          <w:p>
+            <w:r>
+              <w:t xml:space="preserve">(2) </w:t>
+            </w:r>
+            <w:r>
+              <w:t>Populate database with initial data</w:t>
+            </w:r>
+          </w:p>
+        </w:tc>
+        <w:tc>
+          <w:tcPr>
+            <w:tcW w:w="3079" w:type="dxa"/>
+          </w:tcPr>
+          <w:p>
+            <w:pPr>
+              <w:cnfStyle w:val="000000000000" w:firstRow="0" w:lastRow="0" w:firstColumn="0" w:lastColumn="0" w:oddVBand="0" w:evenVBand="0" w:oddHBand="0" w:evenHBand="0" w:firstRowFirstColumn="0" w:firstRowLastColumn="0" w:lastRowFirstColumn="0" w:lastRowLastColumn="0"/>
+            </w:pPr>
+            <w:r>
+              <w:t>Data must initially be inputted by hand from business ledger into database.</w:t>
+            </w:r>
+          </w:p>
+        </w:tc>
+        <w:tc>
+          <w:tcPr>
+            <w:tcW w:w="1133" w:type="dxa"/>
+          </w:tcPr>
+          <w:p>
+            <w:pPr>
+              <w:cnfStyle w:val="000000000000" w:firstRow="0" w:lastRow="0" w:firstColumn="0" w:lastColumn="0" w:oddVBand="0" w:evenVBand="0" w:oddHBand="0" w:evenHBand="0" w:firstRowFirstColumn="0" w:firstRowLastColumn="0" w:lastRowFirstColumn="0" w:lastRowLastColumn="0"/>
+            </w:pPr>
+            <w:r>
+              <w:t>Medium</w:t>
+            </w:r>
+          </w:p>
+        </w:tc>
+        <w:tc>
+          <w:tcPr>
+            <w:tcW w:w="830" w:type="dxa"/>
+          </w:tcPr>
+          <w:p>
+            <w:pPr>
+              <w:cnfStyle w:val="000000000000" w:firstRow="0" w:lastRow="0" w:firstColumn="0" w:lastColumn="0" w:oddVBand="0" w:evenVBand="0" w:oddHBand="0" w:evenHBand="0" w:firstRowFirstColumn="0" w:firstRowLastColumn="0" w:lastRowFirstColumn="0" w:lastRowLastColumn="0"/>
+            </w:pPr>
+            <w:r>
+              <w:t>Low</w:t>
+            </w:r>
+          </w:p>
+        </w:tc>
+        <w:tc>
+          <w:tcPr>
+            <w:tcW w:w="2706" w:type="dxa"/>
+          </w:tcPr>
+          <w:p>
+            <w:pPr>
+              <w:cnfStyle w:val="000000000000" w:firstRow="0" w:lastRow="0" w:firstColumn="0" w:lastColumn="0" w:oddVBand="0" w:evenVBand="0" w:oddHBand="0" w:evenHBand="0" w:firstRowFirstColumn="0" w:firstRowLastColumn="0" w:lastRowFirstColumn="0" w:lastRowLastColumn="0"/>
+            </w:pPr>
+            <w:r>
+              <w:t>Tool</w:t>
+            </w:r>
+            <w:r>
+              <w:t xml:space="preserve"> numbers </w:t>
+            </w:r>
+            <w:r>
+              <w:t>could</w:t>
+            </w:r>
+            <w:r>
+              <w:t xml:space="preserve"> be misrepresented, leading to small errors in the system and great frustration to customers.</w:t>
+            </w:r>
+          </w:p>
+        </w:tc>
+        <w:tc>
+          <w:tcPr>
+            <w:tcW w:w="1704" w:type="dxa"/>
+          </w:tcPr>
+          <w:p>
+            <w:pPr>
+              <w:cnfStyle w:val="000000000000" w:firstRow="0" w:lastRow="0" w:firstColumn="0" w:lastColumn="0" w:oddVBand="0" w:evenVBand="0" w:oddHBand="0" w:evenHBand="0" w:firstRowFirstColumn="0" w:firstRowLastColumn="0" w:lastRowFirstColumn="0" w:lastRowLastColumn="0"/>
+            </w:pPr>
+            <w:r>
+              <w:t xml:space="preserve">Give all current tools to charity, and </w:t>
+            </w:r>
+            <w:r>
+              <w:t xml:space="preserve">then </w:t>
+            </w:r>
+            <w:r>
+              <w:t xml:space="preserve">buy </w:t>
+            </w:r>
+            <w:r>
+              <w:t>exact numbers of new tools.</w:t>
+            </w:r>
+          </w:p>
+        </w:tc>
+      </w:tr>
+      <w:tr>
+        <w:trPr>
+          <w:cnfStyle w:val="000000100000" w:firstRow="0" w:lastRow="0" w:firstColumn="0" w:lastColumn="0" w:oddVBand="0" w:evenVBand="0" w:oddHBand="1" w:evenHBand="0" w:firstRowFirstColumn="0" w:firstRowLastColumn="0" w:lastRowFirstColumn="0" w:lastRowLastColumn="0"/>
+          <w:trHeight w:val="351"/>
+        </w:trPr>
+        <w:tc>
+          <w:tcPr>
+            <w:cnfStyle w:val="001000000000" w:firstRow="0" w:lastRow="0" w:firstColumn="1" w:lastColumn="0" w:oddVBand="0" w:evenVBand="0" w:oddHBand="0" w:evenHBand="0" w:firstRowFirstColumn="0" w:firstRowLastColumn="0" w:lastRowFirstColumn="0" w:lastRowLastColumn="0"/>
+            <w:tcW w:w="1798" w:type="dxa"/>
+          </w:tcPr>
+          <w:p>
+            <w:r>
+              <w:t xml:space="preserve">(3) </w:t>
+            </w:r>
+            <w:r>
+              <w:t>Build a payment system</w:t>
+            </w:r>
+          </w:p>
+        </w:tc>
+        <w:tc>
+          <w:tcPr>
+            <w:tcW w:w="3079" w:type="dxa"/>
+          </w:tcPr>
+          <w:p>
+            <w:pPr>
+              <w:cnfStyle w:val="000000100000" w:firstRow="0" w:lastRow="0" w:firstColumn="0" w:lastColumn="0" w:oddVBand="0" w:evenVBand="0" w:oddHBand="1" w:evenHBand="0" w:firstRowFirstColumn="0" w:firstRowLastColumn="0" w:lastRowFirstColumn="0" w:lastRowLastColumn="0"/>
+            </w:pPr>
+            <w:r>
+              <w:t>Customer</w:t>
+            </w:r>
+            <w:r>
+              <w:t xml:space="preserve">s must be able to pay for the </w:t>
+            </w:r>
+            <w:r>
+              <w:t>service and</w:t>
+            </w:r>
+            <w:r>
+              <w:t xml:space="preserve"> should not get the service when they</w:t>
+            </w:r>
+            <w:bookmarkStart w:id="3" w:name="_GoBack"/>
+            <w:bookmarkEnd w:id="3"/>
+            <w:r>
+              <w:t xml:space="preserve"> don’t pay.  </w:t>
+            </w:r>
+            <w:r>
+              <w:t>However,</w:t>
+            </w:r>
+            <w:r>
+              <w:t xml:space="preserve"> this is very difficult to build.</w:t>
+            </w:r>
+          </w:p>
+        </w:tc>
+        <w:tc>
+          <w:tcPr>
+            <w:tcW w:w="1133" w:type="dxa"/>
+          </w:tcPr>
+          <w:p>
+            <w:pPr>
+              <w:cnfStyle w:val="000000100000" w:firstRow="0" w:lastRow="0" w:firstColumn="0" w:lastColumn="0" w:oddVBand="0" w:evenVBand="0" w:oddHBand="1" w:evenHBand="0" w:firstRowFirstColumn="0" w:firstRowLastColumn="0" w:lastRowFirstColumn="0" w:lastRowLastColumn="0"/>
+            </w:pPr>
+            <w:r>
+              <w:t>High</w:t>
+            </w:r>
+          </w:p>
+        </w:tc>
+        <w:tc>
+          <w:tcPr>
+            <w:tcW w:w="830" w:type="dxa"/>
+          </w:tcPr>
+          <w:p>
+            <w:pPr>
+              <w:cnfStyle w:val="000000100000" w:firstRow="0" w:lastRow="0" w:firstColumn="0" w:lastColumn="0" w:oddVBand="0" w:evenVBand="0" w:oddHBand="1" w:evenHBand="0" w:firstRowFirstColumn="0" w:firstRowLastColumn="0" w:lastRowFirstColumn="0" w:lastRowLastColumn="0"/>
+            </w:pPr>
+            <w:r>
+              <w:t>Medium</w:t>
+            </w:r>
+          </w:p>
+        </w:tc>
+        <w:tc>
+          <w:tcPr>
+            <w:tcW w:w="2706" w:type="dxa"/>
+          </w:tcPr>
+          <w:p>
+            <w:pPr>
+              <w:cnfStyle w:val="000000100000" w:firstRow="0" w:lastRow="0" w:firstColumn="0" w:lastColumn="0" w:oddVBand="0" w:evenVBand="0" w:oddHBand="1" w:evenHBand="0" w:firstRowFirstColumn="0" w:firstRowLastColumn="0" w:lastRowFirstColumn="0" w:lastRowLastColumn="0"/>
+            </w:pPr>
+            <w:r>
+              <w:t xml:space="preserve">Customers may either not have </w:t>
+            </w:r>
+            <w:r>
+              <w:t>access or</w:t>
+            </w:r>
+            <w:r>
+              <w:t xml:space="preserve"> have free access</w:t>
+            </w:r>
+            <w:r>
+              <w:t xml:space="preserve"> to the system.</w:t>
+            </w:r>
+            <w:r>
+              <w:t xml:space="preserve">  The work around may be the easiest option.</w:t>
+            </w:r>
+          </w:p>
+        </w:tc>
+        <w:tc>
+          <w:tcPr>
+            <w:tcW w:w="1704" w:type="dxa"/>
+          </w:tcPr>
+          <w:p>
+            <w:pPr>
+              <w:cnfStyle w:val="000000100000" w:firstRow="0" w:lastRow="0" w:firstColumn="0" w:lastColumn="0" w:oddVBand="0" w:evenVBand="0" w:oddHBand="1" w:evenHBand="0" w:firstRowFirstColumn="0" w:firstRowLastColumn="0" w:lastRowFirstColumn="0" w:lastRowLastColumn="0"/>
+            </w:pPr>
+            <w:r>
+              <w:t>Have customers pay in person, with employees updating their account status on their behalf.</w:t>
+            </w:r>
+          </w:p>
+        </w:tc>
+      </w:tr>
+      <w:tr>
+        <w:trPr>
+          <w:trHeight w:val="372"/>
+        </w:trPr>
+        <w:tc>
+          <w:tcPr>
+            <w:cnfStyle w:val="001000000000" w:firstRow="0" w:lastRow="0" w:firstColumn="1" w:lastColumn="0" w:oddVBand="0" w:evenVBand="0" w:oddHBand="0" w:evenHBand="0" w:firstRowFirstColumn="0" w:firstRowLastColumn="0" w:lastRowFirstColumn="0" w:lastRowLastColumn="0"/>
+            <w:tcW w:w="1798" w:type="dxa"/>
+          </w:tcPr>
+          <w:p>
+            <w:r>
+              <w:t xml:space="preserve">(4) </w:t>
+            </w:r>
+            <w:r>
+              <w:t>Build a reservation system</w:t>
+            </w:r>
+          </w:p>
+        </w:tc>
+        <w:tc>
+          <w:tcPr>
+            <w:tcW w:w="3079" w:type="dxa"/>
+          </w:tcPr>
+          <w:p>
+            <w:pPr>
+              <w:cnfStyle w:val="000000000000" w:firstRow="0" w:lastRow="0" w:firstColumn="0" w:lastColumn="0" w:oddVBand="0" w:evenVBand="0" w:oddHBand="0" w:evenHBand="0" w:firstRowFirstColumn="0" w:firstRowLastColumn="0" w:lastRowFirstColumn="0" w:lastRowLastColumn="0"/>
+            </w:pPr>
+            <w:r>
+              <w:t>Build a system that correctly identifies what tools are available, tracks number of requests, and allows users to directly reserve tools.</w:t>
+            </w:r>
+          </w:p>
+        </w:tc>
+        <w:tc>
+          <w:tcPr>
+            <w:tcW w:w="1133" w:type="dxa"/>
+          </w:tcPr>
+          <w:p>
+            <w:pPr>
+              <w:cnfStyle w:val="000000000000" w:firstRow="0" w:lastRow="0" w:firstColumn="0" w:lastColumn="0" w:oddVBand="0" w:evenVBand="0" w:oddHBand="0" w:evenHBand="0" w:firstRowFirstColumn="0" w:firstRowLastColumn="0" w:lastRowFirstColumn="0" w:lastRowLastColumn="0"/>
+            </w:pPr>
+            <w:r>
+              <w:t>Low</w:t>
+            </w:r>
+          </w:p>
+        </w:tc>
+        <w:tc>
+          <w:tcPr>
+            <w:tcW w:w="830" w:type="dxa"/>
+          </w:tcPr>
+          <w:p>
+            <w:pPr>
+              <w:cnfStyle w:val="000000000000" w:firstRow="0" w:lastRow="0" w:firstColumn="0" w:lastColumn="0" w:oddVBand="0" w:evenVBand="0" w:oddHBand="0" w:evenHBand="0" w:firstRowFirstColumn="0" w:firstRowLastColumn="0" w:lastRowFirstColumn="0" w:lastRowLastColumn="0"/>
+            </w:pPr>
+            <w:r>
+              <w:t>Medium</w:t>
+            </w:r>
+          </w:p>
+        </w:tc>
+        <w:tc>
+          <w:tcPr>
+            <w:tcW w:w="2706" w:type="dxa"/>
+          </w:tcPr>
+          <w:p>
+            <w:pPr>
+              <w:cnfStyle w:val="000000000000" w:firstRow="0" w:lastRow="0" w:firstColumn="0" w:lastColumn="0" w:oddVBand="0" w:evenVBand="0" w:oddHBand="0" w:evenHBand="0" w:firstRowFirstColumn="0" w:firstRowLastColumn="0" w:lastRowFirstColumn="0" w:lastRowLastColumn="0"/>
+            </w:pPr>
+            <w:r>
+              <w:t>Same as in task (2).  Additionally, system may incorrectly indicate which tools should be purchased.</w:t>
+            </w:r>
+          </w:p>
+        </w:tc>
+        <w:tc>
+          <w:tcPr>
+            <w:tcW w:w="1704" w:type="dxa"/>
+          </w:tcPr>
+          <w:p>
+            <w:pPr>
+              <w:cnfStyle w:val="000000000000" w:firstRow="0" w:lastRow="0" w:firstColumn="0" w:lastColumn="0" w:oddVBand="0" w:evenVBand="0" w:oddHBand="0" w:evenHBand="0" w:firstRowFirstColumn="0" w:firstRowLastColumn="0" w:lastRowFirstColumn="0" w:lastRowLastColumn="0"/>
+            </w:pPr>
+            <w:r>
+              <w:t>None.  This system really needs to be functioning.</w:t>
+            </w:r>
+          </w:p>
+        </w:tc>
+      </w:tr>
+      <w:tr>
+        <w:trPr>
+          <w:cnfStyle w:val="000000100000" w:firstRow="0" w:lastRow="0" w:firstColumn="0" w:lastColumn="0" w:oddVBand="0" w:evenVBand="0" w:oddHBand="1" w:evenHBand="0" w:firstRowFirstColumn="0" w:firstRowLastColumn="0" w:lastRowFirstColumn="0" w:lastRowLastColumn="0"/>
+          <w:trHeight w:val="351"/>
+        </w:trPr>
+        <w:tc>
+          <w:tcPr>
+            <w:cnfStyle w:val="001000000000" w:firstRow="0" w:lastRow="0" w:firstColumn="1" w:lastColumn="0" w:oddVBand="0" w:evenVBand="0" w:oddHBand="0" w:evenHBand="0" w:firstRowFirstColumn="0" w:firstRowLastColumn="0" w:lastRowFirstColumn="0" w:lastRowLastColumn="0"/>
+            <w:tcW w:w="1798" w:type="dxa"/>
+          </w:tcPr>
+          <w:p>
+            <w:r>
+              <w:t xml:space="preserve">(5) </w:t>
+            </w:r>
+            <w:r>
+              <w:t>Manage users/superusers</w:t>
+            </w:r>
+          </w:p>
+        </w:tc>
+        <w:tc>
+          <w:tcPr>
+            <w:tcW w:w="3079" w:type="dxa"/>
+          </w:tcPr>
+          <w:p>
+            <w:pPr>
+              <w:cnfStyle w:val="000000100000" w:firstRow="0" w:lastRow="0" w:firstColumn="0" w:lastColumn="0" w:oddVBand="0" w:evenVBand="0" w:oddHBand="1" w:evenHBand="0" w:firstRowFirstColumn="0" w:firstRowLastColumn="0" w:lastRowFirstColumn="0" w:lastRowLastColumn="0"/>
+            </w:pPr>
+            <w:r>
+              <w:t>Employee accounts must have special access.</w:t>
+            </w:r>
+          </w:p>
+        </w:tc>
+        <w:tc>
+          <w:tcPr>
+            <w:tcW w:w="1133" w:type="dxa"/>
+          </w:tcPr>
+          <w:p>
+            <w:pPr>
+              <w:cnfStyle w:val="000000100000" w:firstRow="0" w:lastRow="0" w:firstColumn="0" w:lastColumn="0" w:oddVBand="0" w:evenVBand="0" w:oddHBand="1" w:evenHBand="0" w:firstRowFirstColumn="0" w:firstRowLastColumn="0" w:lastRowFirstColumn="0" w:lastRowLastColumn="0"/>
+            </w:pPr>
+            <w:r>
+              <w:t>Low</w:t>
+            </w:r>
+          </w:p>
+        </w:tc>
+        <w:tc>
+          <w:tcPr>
+            <w:tcW w:w="830" w:type="dxa"/>
+          </w:tcPr>
+          <w:p>
+            <w:pPr>
+              <w:cnfStyle w:val="000000100000" w:firstRow="0" w:lastRow="0" w:firstColumn="0" w:lastColumn="0" w:oddVBand="0" w:evenVBand="0" w:oddHBand="1" w:evenHBand="0" w:firstRowFirstColumn="0" w:firstRowLastColumn="0" w:lastRowFirstColumn="0" w:lastRowLastColumn="0"/>
+            </w:pPr>
+            <w:r>
+              <w:t>Medium</w:t>
+            </w:r>
+          </w:p>
+        </w:tc>
+        <w:tc>
+          <w:tcPr>
+            <w:tcW w:w="2706" w:type="dxa"/>
+          </w:tcPr>
+          <w:p>
+            <w:pPr>
+              <w:cnfStyle w:val="000000100000" w:firstRow="0" w:lastRow="0" w:firstColumn="0" w:lastColumn="0" w:oddVBand="0" w:evenVBand="0" w:oddHBand="1" w:evenHBand="0" w:firstRowFirstColumn="0" w:firstRowLastColumn="0" w:lastRowFirstColumn="0" w:lastRowLastColumn="0"/>
+            </w:pPr>
+            <w:r>
+              <w:t xml:space="preserve">Customers can </w:t>
+            </w:r>
+            <w:r>
+              <w:t>access or modify restricted data.</w:t>
+            </w:r>
+          </w:p>
+        </w:tc>
+        <w:tc>
+          <w:tcPr>
+            <w:tcW w:w="1704" w:type="dxa"/>
+          </w:tcPr>
+          <w:p>
+            <w:pPr>
+              <w:cnfStyle w:val="000000100000" w:firstRow="0" w:lastRow="0" w:firstColumn="0" w:lastColumn="0" w:oddVBand="0" w:evenVBand="0" w:oddHBand="1" w:evenHBand="0" w:firstRowFirstColumn="0" w:firstRowLastColumn="0" w:lastRowFirstColumn="0" w:lastRowLastColumn="0"/>
+            </w:pPr>
+            <w:r>
+              <w:t>Alternate system without superuser accounts.</w:t>
+            </w:r>
+          </w:p>
+        </w:tc>
+      </w:tr>
+    </w:tbl>
+    <w:p/>
+    <w:p>
+      <w:pPr>
+        <w:pStyle w:val="Heading1"/>
+      </w:pPr>
+      <w:r>
+        <w:lastRenderedPageBreak/>
         <w:t>Configuration Management</w:t>
       </w:r>
     </w:p>
@@ -692,7 +1374,7 @@
     </w:p>
     <w:sectPr>
       <w:pgSz w:w="12240" w:h="15840"/>
-      <w:pgMar w:top="1440" w:right="1440" w:bottom="1440" w:left="1440" w:header="720" w:footer="720" w:gutter="0"/>
+      <w:pgMar w:top="1440" w:right="1440" w:bottom="1152" w:left="1440" w:header="720" w:footer="720" w:gutter="0"/>
       <w:cols w:space="720"/>
       <w:docGrid w:linePitch="360"/>
     </w:sectPr>
@@ -2333,6 +3015,82 @@
       <w:outlineLvl w:val="9"/>
     </w:pPr>
   </w:style>
+  <w:style w:type="table" w:styleId="GridTable4-Accent1">
+    <w:name w:val="Grid Table 4 Accent 1"/>
+    <w:basedOn w:val="TableNormal"/>
+    <w:uiPriority w:val="49"/>
+    <w:rsid w:val="00C5526D"/>
+    <w:pPr>
+      <w:spacing w:after="0" w:line="240" w:lineRule="auto"/>
+    </w:pPr>
+    <w:tblPr>
+      <w:tblStyleRowBandSize w:val="1"/>
+      <w:tblStyleColBandSize w:val="1"/>
+      <w:tblBorders>
+        <w:top w:val="single" w:sz="4" w:space="0" w:color="95B3D7" w:themeColor="accent1" w:themeTint="99"/>
+        <w:left w:val="single" w:sz="4" w:space="0" w:color="95B3D7" w:themeColor="accent1" w:themeTint="99"/>
+        <w:bottom w:val="single" w:sz="4" w:space="0" w:color="95B3D7" w:themeColor="accent1" w:themeTint="99"/>
+        <w:right w:val="single" w:sz="4" w:space="0" w:color="95B3D7" w:themeColor="accent1" w:themeTint="99"/>
+        <w:insideH w:val="single" w:sz="4" w:space="0" w:color="95B3D7" w:themeColor="accent1" w:themeTint="99"/>
+        <w:insideV w:val="single" w:sz="4" w:space="0" w:color="95B3D7" w:themeColor="accent1" w:themeTint="99"/>
+      </w:tblBorders>
+    </w:tblPr>
+    <w:tblStylePr w:type="firstRow">
+      <w:rPr>
+        <w:b/>
+        <w:bCs/>
+        <w:color w:val="FFFFFF" w:themeColor="background1"/>
+      </w:rPr>
+      <w:tblPr/>
+      <w:tcPr>
+        <w:tcBorders>
+          <w:top w:val="single" w:sz="4" w:space="0" w:color="4F81BD" w:themeColor="accent1"/>
+          <w:left w:val="single" w:sz="4" w:space="0" w:color="4F81BD" w:themeColor="accent1"/>
+          <w:bottom w:val="single" w:sz="4" w:space="0" w:color="4F81BD" w:themeColor="accent1"/>
+          <w:right w:val="single" w:sz="4" w:space="0" w:color="4F81BD" w:themeColor="accent1"/>
+          <w:insideH w:val="nil"/>
+          <w:insideV w:val="nil"/>
+        </w:tcBorders>
+        <w:shd w:val="clear" w:color="auto" w:fill="4F81BD" w:themeFill="accent1"/>
+      </w:tcPr>
+    </w:tblStylePr>
+    <w:tblStylePr w:type="lastRow">
+      <w:rPr>
+        <w:b/>
+        <w:bCs/>
+      </w:rPr>
+      <w:tblPr/>
+      <w:tcPr>
+        <w:tcBorders>
+          <w:top w:val="double" w:sz="4" w:space="0" w:color="4F81BD" w:themeColor="accent1"/>
+        </w:tcBorders>
+      </w:tcPr>
+    </w:tblStylePr>
+    <w:tblStylePr w:type="firstCol">
+      <w:rPr>
+        <w:b/>
+        <w:bCs/>
+      </w:rPr>
+    </w:tblStylePr>
+    <w:tblStylePr w:type="lastCol">
+      <w:rPr>
+        <w:b/>
+        <w:bCs/>
+      </w:rPr>
+    </w:tblStylePr>
+    <w:tblStylePr w:type="band1Vert">
+      <w:tblPr/>
+      <w:tcPr>
+        <w:shd w:val="clear" w:color="auto" w:fill="DBE5F1" w:themeFill="accent1" w:themeFillTint="33"/>
+      </w:tcPr>
+    </w:tblStylePr>
+    <w:tblStylePr w:type="band1Horz">
+      <w:tblPr/>
+      <w:tcPr>
+        <w:shd w:val="clear" w:color="auto" w:fill="DBE5F1" w:themeFill="accent1" w:themeFillTint="33"/>
+      </w:tcPr>
+    </w:tblStylePr>
+  </w:style>
 </w:styles>
 </file>
 
@@ -2626,7 +3384,7 @@
 </file>
 
 <file path=customXml/itemProps1.xml><?xml version="1.0" encoding="utf-8"?>
-<ds:datastoreItem xmlns:ds="http://schemas.openxmlformats.org/officeDocument/2006/customXml" ds:itemID="{49B7D86A-9023-472E-BAC3-2BDE08766D5F}">
+<ds:datastoreItem xmlns:ds="http://schemas.openxmlformats.org/officeDocument/2006/customXml" ds:itemID="{E4B84401-1FAD-4CDA-ADA2-46373BE0BA3B}">
   <ds:schemaRefs>
     <ds:schemaRef ds:uri="http://schemas.openxmlformats.org/officeDocument/2006/bibliography"/>
   </ds:schemaRefs>

</xml_diff>